<commit_message>
Changes to docx report lab 02
</commit_message>
<xml_diff>
--- a/02c - Lab - C++ For Programmers/Lab2-Part2/Lab 2.docx
+++ b/02c - Lab - C++ For Programmers/Lab2-Part2/Lab 2.docx
@@ -1,6 +1,6 @@
 
 <file path=word/document.xml><?xml version="1.0" encoding="utf-8"?>
-<w:document xmlns:wpc="http://schemas.microsoft.com/office/word/2010/wordprocessingCanvas" xmlns:cx="http://schemas.microsoft.com/office/drawing/2014/chartex" xmlns:cx1="http://schemas.microsoft.com/office/drawing/2015/9/8/chartex" xmlns:cx2="http://schemas.microsoft.com/office/drawing/2015/10/21/chartex" xmlns:cx3="http://schemas.microsoft.com/office/drawing/2016/5/9/chartex" xmlns:cx4="http://schemas.microsoft.com/office/drawing/2016/5/10/chartex" xmlns:cx5="http://schemas.microsoft.com/office/drawing/2016/5/11/chartex" xmlns:cx6="http://schemas.microsoft.com/office/drawing/2016/5/12/chartex" xmlns:cx7="http://schemas.microsoft.com/office/drawing/2016/5/13/chartex" xmlns:cx8="http://schemas.microsoft.com/office/drawing/2016/5/14/chartex" xmlns:mc="http://schemas.openxmlformats.org/markup-compatibility/2006" xmlns:aink="http://schemas.microsoft.com/office/drawing/2016/ink" xmlns:am3d="http://schemas.microsoft.com/office/drawing/2017/model3d" xmlns:o="urn:schemas-microsoft-com:office:office" xmlns:oel="http://schemas.microsoft.com/office/2019/extlst" xmlns:r="http://schemas.openxmlformats.org/officeDocument/2006/relationships" xmlns:m="http://schemas.openxmlformats.org/officeDocument/2006/math" xmlns:v="urn:schemas-microsoft-com:vml" xmlns:wp14="http://schemas.microsoft.com/office/word/2010/wordprocessingDrawing" xmlns:wp="http://schemas.openxmlformats.org/drawingml/2006/wordprocessingDrawing" xmlns:w10="urn:schemas-microsoft-com:office:word" xmlns:w="http://schemas.openxmlformats.org/wordprocessingml/2006/main" xmlns:w14="http://schemas.microsoft.com/office/word/2010/wordml" xmlns:w15="http://schemas.microsoft.com/office/word/2012/wordml" xmlns:w16cex="http://schemas.microsoft.com/office/word/2018/wordml/cex" xmlns:w16cid="http://schemas.microsoft.com/office/word/2016/wordml/cid" xmlns:w16="http://schemas.microsoft.com/office/word/2018/wordml" xmlns:w16sdtdh="http://schemas.microsoft.com/office/word/2020/wordml/sdtdatahash" xmlns:w16se="http://schemas.microsoft.com/office/word/2015/wordml/symex" xmlns:wpg="http://schemas.microsoft.com/office/word/2010/wordprocessingGroup" xmlns:wpi="http://schemas.microsoft.com/office/word/2010/wordprocessingInk" xmlns:wne="http://schemas.microsoft.com/office/word/2006/wordml" xmlns:wps="http://schemas.microsoft.com/office/word/2010/wordprocessingShape" mc:Ignorable="w14 w15 w16se w16cid w16 w16cex w16sdtdh wp14">
+<w:document xmlns:wpc="http://schemas.microsoft.com/office/word/2010/wordprocessingCanvas" xmlns:cx="http://schemas.microsoft.com/office/drawing/2014/chartex" xmlns:cx1="http://schemas.microsoft.com/office/drawing/2015/9/8/chartex" xmlns:cx2="http://schemas.microsoft.com/office/drawing/2015/10/21/chartex" xmlns:cx3="http://schemas.microsoft.com/office/drawing/2016/5/9/chartex" xmlns:cx4="http://schemas.microsoft.com/office/drawing/2016/5/10/chartex" xmlns:cx5="http://schemas.microsoft.com/office/drawing/2016/5/11/chartex" xmlns:cx6="http://schemas.microsoft.com/office/drawing/2016/5/12/chartex" xmlns:cx7="http://schemas.microsoft.com/office/drawing/2016/5/13/chartex" xmlns:cx8="http://schemas.microsoft.com/office/drawing/2016/5/14/chartex" xmlns:mc="http://schemas.openxmlformats.org/markup-compatibility/2006" xmlns:aink="http://schemas.microsoft.com/office/drawing/2016/ink" xmlns:am3d="http://schemas.microsoft.com/office/drawing/2017/model3d" xmlns:o="urn:schemas-microsoft-com:office:office" xmlns:oel="http://schemas.microsoft.com/office/2019/extlst" xmlns:r="http://schemas.openxmlformats.org/officeDocument/2006/relationships" xmlns:m="http://schemas.openxmlformats.org/officeDocument/2006/math" xmlns:v="urn:schemas-microsoft-com:vml" xmlns:wp14="http://schemas.microsoft.com/office/word/2010/wordprocessingDrawing" xmlns:wp="http://schemas.openxmlformats.org/drawingml/2006/wordprocessingDrawing" xmlns:w10="urn:schemas-microsoft-com:office:word" xmlns:w="http://schemas.openxmlformats.org/wordprocessingml/2006/main" xmlns:w14="http://schemas.microsoft.com/office/word/2010/wordml" xmlns:w15="http://schemas.microsoft.com/office/word/2012/wordml" xmlns:w16cex="http://schemas.microsoft.com/office/word/2018/wordml/cex" xmlns:w16cid="http://schemas.microsoft.com/office/word/2016/wordml/cid" xmlns:w16="http://schemas.microsoft.com/office/word/2018/wordml" xmlns:w16du="http://schemas.microsoft.com/office/word/2023/wordml/word16du" xmlns:w16sdtdh="http://schemas.microsoft.com/office/word/2020/wordml/sdtdatahash" xmlns:w16se="http://schemas.microsoft.com/office/word/2015/wordml/symex" xmlns:wpg="http://schemas.microsoft.com/office/word/2010/wordprocessingGroup" xmlns:wpi="http://schemas.microsoft.com/office/word/2010/wordprocessingInk" xmlns:wne="http://schemas.microsoft.com/office/word/2006/wordml" xmlns:wps="http://schemas.microsoft.com/office/word/2010/wordprocessingShape" mc:Ignorable="w14 w15 w16se w16cid w16 w16cex w16sdtdh w16du wp14">
   <w:body>
     <w:p>
       <w:pPr>
@@ -14,6 +14,32 @@
           <w:lang w:val="en-US"/>
         </w:rPr>
         <w:t>Lab 2.p Part 2</w:t>
+      </w:r>
+    </w:p>
+    <w:p>
+      <w:pPr>
+        <w:rPr>
+          <w:lang w:val="en-US"/>
+        </w:rPr>
+      </w:pPr>
+      <w:r>
+        <w:rPr>
+          <w:lang w:val="en-US"/>
+        </w:rPr>
+        <w:t>ID: 102946740</w:t>
+      </w:r>
+    </w:p>
+    <w:p>
+      <w:pPr>
+        <w:rPr>
+          <w:lang w:val="en-US"/>
+        </w:rPr>
+      </w:pPr>
+      <w:r>
+        <w:rPr>
+          <w:lang w:val="en-US"/>
+        </w:rPr>
+        <w:t>Name: Benjamin (Ben) Fekete</w:t>
       </w:r>
     </w:p>
     <w:p>
@@ -236,27 +262,7 @@
           <w:sz w:val="19"/>
           <w:szCs w:val="19"/>
         </w:rPr>
-        <w:t xml:space="preserve">they are needed in case of </w:t>
-      </w:r>
-      <w:r>
-        <w:rPr>
-          <w:rFonts w:ascii="Cascadia Mono" w:hAnsi="Cascadia Mono" w:cs="Cascadia Mono"/>
-          <w:color w:val="000000"/>
-          <w:kern w:val="0"/>
-          <w:sz w:val="19"/>
-          <w:szCs w:val="19"/>
-        </w:rPr>
-        <w:t>dependency</w:t>
-      </w:r>
-      <w:r>
-        <w:rPr>
-          <w:rFonts w:ascii="Cascadia Mono" w:hAnsi="Cascadia Mono" w:cs="Cascadia Mono"/>
-          <w:color w:val="000000"/>
-          <w:kern w:val="0"/>
-          <w:sz w:val="19"/>
-          <w:szCs w:val="19"/>
-        </w:rPr>
-        <w:t>, in a large project you may need to call upon a function but it might not have been declared yet, if you declare it you can then use it in other parts of your project.</w:t>
+        <w:t>they are needed in case of dependency, in a large project you may need to call upon a function but it might not have been declared yet, if you declare it you can then use it in other parts of your project.</w:t>
       </w:r>
     </w:p>
     <w:p>
@@ -385,49 +391,15 @@
           <w:szCs w:val="19"/>
         </w:rPr>
       </w:pPr>
-      <w:proofErr w:type="spellStart"/>
-      <w:r>
-        <w:rPr>
-          <w:rFonts w:ascii="Cascadia Mono" w:hAnsi="Cascadia Mono" w:cs="Cascadia Mono"/>
-          <w:color w:val="000000"/>
-          <w:kern w:val="0"/>
-          <w:sz w:val="19"/>
-          <w:szCs w:val="19"/>
-        </w:rPr>
-        <w:t>its</w:t>
-      </w:r>
-      <w:proofErr w:type="spellEnd"/>
-      <w:r>
-        <w:rPr>
-          <w:rFonts w:ascii="Cascadia Mono" w:hAnsi="Cascadia Mono" w:cs="Cascadia Mono"/>
-          <w:color w:val="000000"/>
-          <w:kern w:val="0"/>
-          <w:sz w:val="19"/>
-          <w:szCs w:val="19"/>
-        </w:rPr>
-        <w:t xml:space="preserve"> possible however you are just adding names with no purpose, since this is just a declaration </w:t>
-      </w:r>
-      <w:proofErr w:type="spellStart"/>
-      <w:r>
-        <w:rPr>
-          <w:rFonts w:ascii="Cascadia Mono" w:hAnsi="Cascadia Mono" w:cs="Cascadia Mono"/>
-          <w:color w:val="000000"/>
-          <w:kern w:val="0"/>
-          <w:sz w:val="19"/>
-          <w:szCs w:val="19"/>
-        </w:rPr>
-        <w:t>your</w:t>
-      </w:r>
-      <w:proofErr w:type="spellEnd"/>
-      <w:r>
-        <w:rPr>
-          <w:rFonts w:ascii="Cascadia Mono" w:hAnsi="Cascadia Mono" w:cs="Cascadia Mono"/>
-          <w:color w:val="000000"/>
-          <w:kern w:val="0"/>
-          <w:sz w:val="19"/>
-          <w:szCs w:val="19"/>
-        </w:rPr>
-        <w:t xml:space="preserve"> not going to use them.</w:t>
+      <w:r>
+        <w:rPr>
+          <w:rFonts w:ascii="Cascadia Mono" w:hAnsi="Cascadia Mono" w:cs="Cascadia Mono"/>
+          <w:color w:val="000000"/>
+          <w:kern w:val="0"/>
+          <w:sz w:val="19"/>
+          <w:szCs w:val="19"/>
+        </w:rPr>
+        <w:t>its possible however you are just adding names with no purpose, since this is just a declaration your not going to use them.</w:t>
       </w:r>
     </w:p>
     <w:p>
@@ -645,133 +617,53 @@
           <w:sz w:val="19"/>
           <w:szCs w:val="19"/>
         </w:rPr>
-        <w:t xml:space="preserve">Q.5: a with </w:t>
-      </w:r>
-      <w:proofErr w:type="spellStart"/>
-      <w:r>
-        <w:rPr>
-          <w:rFonts w:ascii="Cascadia Mono" w:hAnsi="Cascadia Mono" w:cs="Cascadia Mono"/>
-          <w:kern w:val="0"/>
-          <w:sz w:val="19"/>
-          <w:szCs w:val="19"/>
-        </w:rPr>
-        <w:t>uninitialised</w:t>
-      </w:r>
-      <w:proofErr w:type="spellEnd"/>
-      <w:r>
-        <w:rPr>
-          <w:rFonts w:ascii="Cascadia Mono" w:hAnsi="Cascadia Mono" w:cs="Cascadia Mono"/>
-          <w:kern w:val="0"/>
-          <w:sz w:val="19"/>
-          <w:szCs w:val="19"/>
-        </w:rPr>
-        <w:t xml:space="preserve"> values ... Particle: (age=0), (</w:t>
-      </w:r>
-      <w:proofErr w:type="spellStart"/>
-      <w:r>
-        <w:rPr>
-          <w:rFonts w:ascii="Cascadia Mono" w:hAnsi="Cascadia Mono" w:cs="Cascadia Mono"/>
-          <w:kern w:val="0"/>
-          <w:sz w:val="19"/>
-          <w:szCs w:val="19"/>
-        </w:rPr>
-        <w:t>x,y</w:t>
-      </w:r>
-      <w:proofErr w:type="spellEnd"/>
-      <w:r>
-        <w:rPr>
-          <w:rFonts w:ascii="Cascadia Mono" w:hAnsi="Cascadia Mono" w:cs="Cascadia Mono"/>
-          <w:kern w:val="0"/>
-          <w:sz w:val="19"/>
-          <w:szCs w:val="19"/>
-        </w:rPr>
-        <w:t>)=(0,0)</w:t>
-      </w:r>
-    </w:p>
-    <w:p>
-      <w:pPr>
-        <w:autoSpaceDE w:val="0"/>
-        <w:autoSpaceDN w:val="0"/>
-        <w:adjustRightInd w:val="0"/>
-        <w:spacing w:after="0" w:line="240" w:lineRule="auto"/>
-        <w:rPr>
-          <w:rFonts w:ascii="Cascadia Mono" w:hAnsi="Cascadia Mono" w:cs="Cascadia Mono"/>
-          <w:kern w:val="0"/>
-          <w:sz w:val="19"/>
-          <w:szCs w:val="19"/>
-        </w:rPr>
-      </w:pPr>
-      <w:r>
-        <w:rPr>
-          <w:rFonts w:ascii="Cascadia Mono" w:hAnsi="Cascadia Mono" w:cs="Cascadia Mono"/>
-          <w:kern w:val="0"/>
-          <w:sz w:val="19"/>
-          <w:szCs w:val="19"/>
-        </w:rPr>
-        <w:t>Q.6: a with assigned values 0,10,20 ... Particle: (age=0), (</w:t>
-      </w:r>
-      <w:proofErr w:type="spellStart"/>
-      <w:r>
-        <w:rPr>
-          <w:rFonts w:ascii="Cascadia Mono" w:hAnsi="Cascadia Mono" w:cs="Cascadia Mono"/>
-          <w:kern w:val="0"/>
-          <w:sz w:val="19"/>
-          <w:szCs w:val="19"/>
-        </w:rPr>
-        <w:t>x,y</w:t>
-      </w:r>
-      <w:proofErr w:type="spellEnd"/>
-      <w:r>
-        <w:rPr>
-          <w:rFonts w:ascii="Cascadia Mono" w:hAnsi="Cascadia Mono" w:cs="Cascadia Mono"/>
-          <w:kern w:val="0"/>
-          <w:sz w:val="19"/>
-          <w:szCs w:val="19"/>
-        </w:rPr>
-        <w:t>)=(10,20)</w:t>
-      </w:r>
-    </w:p>
-    <w:p>
-      <w:pPr>
-        <w:autoSpaceDE w:val="0"/>
-        <w:autoSpaceDN w:val="0"/>
-        <w:adjustRightInd w:val="0"/>
-        <w:spacing w:after="0" w:line="240" w:lineRule="auto"/>
-        <w:rPr>
-          <w:rFonts w:ascii="Cascadia Mono" w:hAnsi="Cascadia Mono" w:cs="Cascadia Mono"/>
-          <w:kern w:val="0"/>
-          <w:sz w:val="19"/>
-          <w:szCs w:val="19"/>
-        </w:rPr>
-      </w:pPr>
-      <w:r>
-        <w:rPr>
-          <w:rFonts w:ascii="Cascadia Mono" w:hAnsi="Cascadia Mono" w:cs="Cascadia Mono"/>
-          <w:kern w:val="0"/>
-          <w:sz w:val="19"/>
-          <w:szCs w:val="19"/>
-        </w:rPr>
-        <w:t>Q.7: b with initialised values 0,0,0 ... Particle: (age=0), (</w:t>
-      </w:r>
-      <w:proofErr w:type="spellStart"/>
-      <w:r>
-        <w:rPr>
-          <w:rFonts w:ascii="Cascadia Mono" w:hAnsi="Cascadia Mono" w:cs="Cascadia Mono"/>
-          <w:kern w:val="0"/>
-          <w:sz w:val="19"/>
-          <w:szCs w:val="19"/>
-        </w:rPr>
-        <w:t>x,y</w:t>
-      </w:r>
-      <w:proofErr w:type="spellEnd"/>
-      <w:r>
-        <w:rPr>
-          <w:rFonts w:ascii="Cascadia Mono" w:hAnsi="Cascadia Mono" w:cs="Cascadia Mono"/>
-          <w:kern w:val="0"/>
-          <w:sz w:val="19"/>
-          <w:szCs w:val="19"/>
-        </w:rPr>
-        <w:t>)=(0,0)</w:t>
+        <w:t>Q.5: a with uninitialised values ... Particle: (age=0), (x,y)=(0,0)</w:t>
+      </w:r>
+    </w:p>
+    <w:p>
+      <w:pPr>
+        <w:autoSpaceDE w:val="0"/>
+        <w:autoSpaceDN w:val="0"/>
+        <w:adjustRightInd w:val="0"/>
+        <w:spacing w:after="0" w:line="240" w:lineRule="auto"/>
+        <w:rPr>
+          <w:rFonts w:ascii="Cascadia Mono" w:hAnsi="Cascadia Mono" w:cs="Cascadia Mono"/>
+          <w:kern w:val="0"/>
+          <w:sz w:val="19"/>
+          <w:szCs w:val="19"/>
+        </w:rPr>
+      </w:pPr>
+      <w:r>
+        <w:rPr>
+          <w:rFonts w:ascii="Cascadia Mono" w:hAnsi="Cascadia Mono" w:cs="Cascadia Mono"/>
+          <w:kern w:val="0"/>
+          <w:sz w:val="19"/>
+          <w:szCs w:val="19"/>
+        </w:rPr>
+        <w:t>Q.6: a with assigned values 0,10,20 ... Particle: (age=0), (x,y)=(10,20)</w:t>
+      </w:r>
+    </w:p>
+    <w:p>
+      <w:pPr>
+        <w:autoSpaceDE w:val="0"/>
+        <w:autoSpaceDN w:val="0"/>
+        <w:adjustRightInd w:val="0"/>
+        <w:spacing w:after="0" w:line="240" w:lineRule="auto"/>
+        <w:rPr>
+          <w:rFonts w:ascii="Cascadia Mono" w:hAnsi="Cascadia Mono" w:cs="Cascadia Mono"/>
+          <w:kern w:val="0"/>
+          <w:sz w:val="19"/>
+          <w:szCs w:val="19"/>
+        </w:rPr>
+      </w:pPr>
+      <w:r>
+        <w:rPr>
+          <w:rFonts w:ascii="Cascadia Mono" w:hAnsi="Cascadia Mono" w:cs="Cascadia Mono"/>
+          <w:kern w:val="0"/>
+          <w:sz w:val="19"/>
+          <w:szCs w:val="19"/>
+        </w:rPr>
+        <w:t>Q.7: b with initialised values 0,0,0 ... Particle: (age=0), (x,y)=(0,0)</w:t>
       </w:r>
     </w:p>
     <w:p>
@@ -841,47 +733,7 @@
           <w:sz w:val="19"/>
           <w:szCs w:val="19"/>
         </w:rPr>
-        <w:t xml:space="preserve">Yes, everything in the </w:t>
-      </w:r>
-      <w:proofErr w:type="spellStart"/>
-      <w:r>
-        <w:rPr>
-          <w:rFonts w:ascii="Cascadia Mono" w:hAnsi="Cascadia Mono" w:cs="Cascadia Mono"/>
-          <w:kern w:val="0"/>
-          <w:sz w:val="19"/>
-          <w:szCs w:val="19"/>
-        </w:rPr>
-        <w:t>cout</w:t>
-      </w:r>
-      <w:proofErr w:type="spellEnd"/>
-      <w:r>
-        <w:rPr>
-          <w:rFonts w:ascii="Cascadia Mono" w:hAnsi="Cascadia Mono" w:cs="Cascadia Mono"/>
-          <w:kern w:val="0"/>
-          <w:sz w:val="19"/>
-          <w:szCs w:val="19"/>
-        </w:rPr>
-        <w:t xml:space="preserve"> statements printed out the expected output (</w:t>
-      </w:r>
-      <w:proofErr w:type="spellStart"/>
-      <w:r>
-        <w:rPr>
-          <w:rFonts w:ascii="Cascadia Mono" w:hAnsi="Cascadia Mono" w:cs="Cascadia Mono"/>
-          <w:kern w:val="0"/>
-          <w:sz w:val="19"/>
-          <w:szCs w:val="19"/>
-        </w:rPr>
-        <w:t>seen</w:t>
-      </w:r>
-      <w:proofErr w:type="spellEnd"/>
-      <w:r>
-        <w:rPr>
-          <w:rFonts w:ascii="Cascadia Mono" w:hAnsi="Cascadia Mono" w:cs="Cascadia Mono"/>
-          <w:kern w:val="0"/>
-          <w:sz w:val="19"/>
-          <w:szCs w:val="19"/>
-        </w:rPr>
-        <w:t xml:space="preserve"> above)</w:t>
+        <w:t>Yes, everything in the cout statements printed out the expected output (seen above)</w:t>
       </w:r>
     </w:p>
     <w:p>
@@ -1136,27 +988,7 @@
           <w:sz w:val="19"/>
           <w:szCs w:val="19"/>
         </w:rPr>
-        <w:t>Q.8: p1 with 1,2,3 ... Particle: (age=1), (</w:t>
-      </w:r>
-      <w:proofErr w:type="spellStart"/>
-      <w:r>
-        <w:rPr>
-          <w:rFonts w:ascii="Cascadia Mono" w:hAnsi="Cascadia Mono" w:cs="Cascadia Mono"/>
-          <w:kern w:val="0"/>
-          <w:sz w:val="19"/>
-          <w:szCs w:val="19"/>
-        </w:rPr>
-        <w:t>x,y</w:t>
-      </w:r>
-      <w:proofErr w:type="spellEnd"/>
-      <w:r>
-        <w:rPr>
-          <w:rFonts w:ascii="Cascadia Mono" w:hAnsi="Cascadia Mono" w:cs="Cascadia Mono"/>
-          <w:kern w:val="0"/>
-          <w:sz w:val="19"/>
-          <w:szCs w:val="19"/>
-        </w:rPr>
-        <w:t>)=(2,3)</w:t>
+        <w:t>Q.8: p1 with 1,2,3 ... Particle: (age=1), (x,y)=(2,3)</w:t>
       </w:r>
       <w:r>
         <w:rPr>
@@ -1290,27 +1122,7 @@
           <w:sz w:val="19"/>
           <w:szCs w:val="19"/>
         </w:rPr>
-        <w:t>Q.9: p1 with -1,2,3 ... Particle: (age=4294967295), (</w:t>
-      </w:r>
-      <w:proofErr w:type="spellStart"/>
-      <w:r>
-        <w:rPr>
-          <w:rFonts w:ascii="Cascadia Mono" w:hAnsi="Cascadia Mono" w:cs="Cascadia Mono"/>
-          <w:kern w:val="0"/>
-          <w:sz w:val="19"/>
-          <w:szCs w:val="19"/>
-        </w:rPr>
-        <w:t>x,y</w:t>
-      </w:r>
-      <w:proofErr w:type="spellEnd"/>
-      <w:r>
-        <w:rPr>
-          <w:rFonts w:ascii="Cascadia Mono" w:hAnsi="Cascadia Mono" w:cs="Cascadia Mono"/>
-          <w:kern w:val="0"/>
-          <w:sz w:val="19"/>
-          <w:szCs w:val="19"/>
-        </w:rPr>
-        <w:t>)=(2,3)</w:t>
+        <w:t>Q.9: p1 with -1,2,3 ... Particle: (age=4294967295), (x,y)=(2,3)</w:t>
       </w:r>
       <w:r>
         <w:rPr>
@@ -1342,27 +1154,8 @@
           <w:sz w:val="19"/>
           <w:szCs w:val="19"/>
         </w:rPr>
-        <w:t xml:space="preserve">This is due to age being a unassigned int. making it not being able to set a – or + value, always being a </w:t>
-      </w:r>
-      <w:proofErr w:type="spellStart"/>
-      <w:r>
-        <w:rPr>
-          <w:rFonts w:ascii="Cascadia Mono" w:hAnsi="Cascadia Mono" w:cs="Cascadia Mono"/>
-          <w:kern w:val="0"/>
-          <w:sz w:val="19"/>
-          <w:szCs w:val="19"/>
-        </w:rPr>
-        <w:t>non negative</w:t>
-      </w:r>
-      <w:proofErr w:type="spellEnd"/>
-      <w:r>
-        <w:rPr>
-          <w:rFonts w:ascii="Cascadia Mono" w:hAnsi="Cascadia Mono" w:cs="Cascadia Mono"/>
-          <w:kern w:val="0"/>
-          <w:sz w:val="19"/>
-          <w:szCs w:val="19"/>
-        </w:rPr>
-        <w:t xml:space="preserve"> number. Setting to -1 will set the address in memory to all 1’s thus showing the 429…, this can be fixed by removing the unassigned keyword, resulting in:</w:t>
+        <w:lastRenderedPageBreak/>
+        <w:t>This is due to age being a unassigned int. making it not being able to set a – or + value, always being a non negative number. Setting to -1 will set the address in memory to all 1’s thus showing the 429…, this can be fixed by removing the unassigned keyword, resulting in:</w:t>
       </w:r>
       <w:r>
         <w:rPr>
@@ -1381,27 +1174,7 @@
           <w:sz w:val="19"/>
           <w:szCs w:val="19"/>
         </w:rPr>
-        <w:t>Q.9: p1 with -1,2,3 ... Particle: (age=-1), (</w:t>
-      </w:r>
-      <w:proofErr w:type="spellStart"/>
-      <w:r>
-        <w:rPr>
-          <w:rFonts w:ascii="Cascadia Mono" w:hAnsi="Cascadia Mono" w:cs="Cascadia Mono"/>
-          <w:kern w:val="0"/>
-          <w:sz w:val="19"/>
-          <w:szCs w:val="19"/>
-        </w:rPr>
-        <w:t>x,y</w:t>
-      </w:r>
-      <w:proofErr w:type="spellEnd"/>
-      <w:r>
-        <w:rPr>
-          <w:rFonts w:ascii="Cascadia Mono" w:hAnsi="Cascadia Mono" w:cs="Cascadia Mono"/>
-          <w:kern w:val="0"/>
-          <w:sz w:val="19"/>
-          <w:szCs w:val="19"/>
-        </w:rPr>
-        <w:t>)=(2,3)</w:t>
+        <w:t>Q.9: p1 with -1,2,3 ... Particle: (age=-1), (x,y)=(2,3)</w:t>
       </w:r>
       <w:r>
         <w:rPr>
@@ -1433,7 +1206,6 @@
           <w:sz w:val="19"/>
           <w:szCs w:val="19"/>
         </w:rPr>
-        <w:lastRenderedPageBreak/>
         <w:t>##Q.10</w:t>
       </w:r>
       <w:r>
@@ -1444,95 +1216,32 @@
           <w:szCs w:val="19"/>
         </w:rPr>
         <w:tab/>
-      </w:r>
-      <w:proofErr w:type="spellStart"/>
-      <w:r>
-        <w:rPr>
-          <w:rFonts w:ascii="Cascadia Mono" w:hAnsi="Cascadia Mono" w:cs="Cascadia Mono"/>
-          <w:kern w:val="0"/>
-          <w:sz w:val="19"/>
-          <w:szCs w:val="19"/>
-        </w:rPr>
-        <w:t>showParticle</w:t>
-      </w:r>
-      <w:proofErr w:type="spellEnd"/>
-      <w:r>
-        <w:rPr>
-          <w:rFonts w:ascii="Cascadia Mono" w:hAnsi="Cascadia Mono" w:cs="Cascadia Mono"/>
-          <w:kern w:val="0"/>
-          <w:sz w:val="19"/>
-          <w:szCs w:val="19"/>
-        </w:rPr>
-        <w:t>(p1) doesn't show 5,6,7 ... Why?</w:t>
-      </w:r>
-    </w:p>
-    <w:p>
-      <w:pPr>
-        <w:autoSpaceDE w:val="0"/>
-        <w:autoSpaceDN w:val="0"/>
-        <w:adjustRightInd w:val="0"/>
-        <w:spacing w:after="0" w:line="240" w:lineRule="auto"/>
-        <w:rPr>
-          <w:rFonts w:ascii="Cascadia Mono" w:hAnsi="Cascadia Mono" w:cs="Cascadia Mono"/>
-          <w:color w:val="000000"/>
-          <w:kern w:val="0"/>
-          <w:sz w:val="19"/>
-          <w:szCs w:val="19"/>
-        </w:rPr>
-      </w:pPr>
-      <w:r>
-        <w:rPr>
-          <w:rFonts w:ascii="Cascadia Mono" w:hAnsi="Cascadia Mono" w:cs="Cascadia Mono"/>
-          <w:color w:val="000000"/>
-          <w:kern w:val="0"/>
-          <w:sz w:val="19"/>
-          <w:szCs w:val="19"/>
-        </w:rPr>
-        <w:t>In this section we use a function “</w:t>
-      </w:r>
-      <w:proofErr w:type="spellStart"/>
-      <w:r>
-        <w:rPr>
-          <w:rFonts w:ascii="Cascadia Mono" w:hAnsi="Cascadia Mono" w:cs="Cascadia Mono"/>
-          <w:color w:val="000000"/>
-          <w:kern w:val="0"/>
-          <w:sz w:val="19"/>
-          <w:szCs w:val="19"/>
-        </w:rPr>
-        <w:t>setParticleWith</w:t>
-      </w:r>
-      <w:proofErr w:type="spellEnd"/>
-      <w:r>
-        <w:rPr>
-          <w:rFonts w:ascii="Cascadia Mono" w:hAnsi="Cascadia Mono" w:cs="Cascadia Mono"/>
-          <w:color w:val="000000"/>
-          <w:kern w:val="0"/>
-          <w:sz w:val="19"/>
-          <w:szCs w:val="19"/>
-        </w:rPr>
-        <w:t>”, the original code didn’t use a pointer so when we “changed” the values in p1 we actually made a copy of p1, change its values then tried to print the original instance. Making the argument for particle to a pointer allowed the “</w:t>
-      </w:r>
-      <w:proofErr w:type="spellStart"/>
-      <w:r>
-        <w:rPr>
-          <w:rFonts w:ascii="Cascadia Mono" w:hAnsi="Cascadia Mono" w:cs="Cascadia Mono"/>
-          <w:color w:val="000000"/>
-          <w:kern w:val="0"/>
-          <w:sz w:val="19"/>
-          <w:szCs w:val="19"/>
-        </w:rPr>
-        <w:t>setParticleWith</w:t>
-      </w:r>
-      <w:proofErr w:type="spellEnd"/>
-      <w:r>
-        <w:rPr>
-          <w:rFonts w:ascii="Cascadia Mono" w:hAnsi="Cascadia Mono" w:cs="Cascadia Mono"/>
-          <w:color w:val="000000"/>
-          <w:kern w:val="0"/>
-          <w:sz w:val="19"/>
-          <w:szCs w:val="19"/>
-        </w:rPr>
-        <w:t>” edit the value using the stored memory address, thus directly editing the object.</w:t>
+        <w:t>showParticle(p1) doesn't show 5,6,7 ... Why?</w:t>
+      </w:r>
+    </w:p>
+    <w:p>
+      <w:pPr>
+        <w:autoSpaceDE w:val="0"/>
+        <w:autoSpaceDN w:val="0"/>
+        <w:adjustRightInd w:val="0"/>
+        <w:spacing w:after="0" w:line="240" w:lineRule="auto"/>
+        <w:rPr>
+          <w:rFonts w:ascii="Cascadia Mono" w:hAnsi="Cascadia Mono" w:cs="Cascadia Mono"/>
+          <w:color w:val="000000"/>
+          <w:kern w:val="0"/>
+          <w:sz w:val="19"/>
+          <w:szCs w:val="19"/>
+        </w:rPr>
+      </w:pPr>
+      <w:r>
+        <w:rPr>
+          <w:rFonts w:ascii="Cascadia Mono" w:hAnsi="Cascadia Mono" w:cs="Cascadia Mono"/>
+          <w:color w:val="000000"/>
+          <w:kern w:val="0"/>
+          <w:sz w:val="19"/>
+          <w:szCs w:val="19"/>
+        </w:rPr>
+        <w:t>In this section we use a function “setParticleWith”, the original code didn’t use a pointer so when we “changed” the values in p1 we actually made a copy of p1, change its values then tried to print the original instance. Making the argument for particle to a pointer allowed the “setParticleWith” edit the value using the stored memory address, thus directly editing the object.</w:t>
       </w:r>
     </w:p>
     <w:p>
@@ -1788,76 +1497,32 @@
           <w:szCs w:val="19"/>
         </w:rPr>
         <w:br/>
-        <w:t xml:space="preserve">int* </w:t>
-      </w:r>
-      <w:proofErr w:type="spellStart"/>
-      <w:r>
-        <w:rPr>
-          <w:rFonts w:ascii="Cascadia Mono" w:hAnsi="Cascadia Mono" w:cs="Cascadia Mono"/>
-          <w:color w:val="000000"/>
-          <w:kern w:val="0"/>
-          <w:sz w:val="19"/>
-          <w:szCs w:val="19"/>
-        </w:rPr>
-        <w:t>pX</w:t>
-      </w:r>
-      <w:proofErr w:type="spellEnd"/>
-      <w:r>
-        <w:rPr>
-          <w:rFonts w:ascii="Cascadia Mono" w:hAnsi="Cascadia Mono" w:cs="Cascadia Mono"/>
-          <w:color w:val="000000"/>
-          <w:kern w:val="0"/>
-          <w:sz w:val="19"/>
-          <w:szCs w:val="19"/>
-        </w:rPr>
-        <w:t xml:space="preserve"> = &amp;x; pointer to variable x</w:t>
-      </w:r>
-    </w:p>
-    <w:p>
-      <w:pPr>
-        <w:autoSpaceDE w:val="0"/>
-        <w:autoSpaceDN w:val="0"/>
-        <w:adjustRightInd w:val="0"/>
-        <w:spacing w:after="0" w:line="240" w:lineRule="auto"/>
-        <w:rPr>
-          <w:rFonts w:ascii="Cascadia Mono" w:hAnsi="Cascadia Mono" w:cs="Cascadia Mono"/>
-          <w:color w:val="000000"/>
-          <w:kern w:val="0"/>
-          <w:sz w:val="19"/>
-          <w:szCs w:val="19"/>
-        </w:rPr>
-      </w:pPr>
-      <w:r>
-        <w:rPr>
-          <w:rFonts w:ascii="Cascadia Mono" w:hAnsi="Cascadia Mono" w:cs="Cascadia Mono"/>
-          <w:color w:val="000000"/>
-          <w:kern w:val="0"/>
-          <w:sz w:val="19"/>
-          <w:szCs w:val="19"/>
-        </w:rPr>
-        <w:t>*</w:t>
-      </w:r>
-      <w:proofErr w:type="spellStart"/>
-      <w:r>
-        <w:rPr>
-          <w:rFonts w:ascii="Cascadia Mono" w:hAnsi="Cascadia Mono" w:cs="Cascadia Mono"/>
-          <w:color w:val="000000"/>
-          <w:kern w:val="0"/>
-          <w:sz w:val="19"/>
-          <w:szCs w:val="19"/>
-        </w:rPr>
-        <w:t>pX</w:t>
-      </w:r>
-      <w:proofErr w:type="spellEnd"/>
-      <w:r>
-        <w:rPr>
-          <w:rFonts w:ascii="Cascadia Mono" w:hAnsi="Cascadia Mono" w:cs="Cascadia Mono"/>
-          <w:color w:val="000000"/>
-          <w:kern w:val="0"/>
-          <w:sz w:val="19"/>
-          <w:szCs w:val="19"/>
-        </w:rPr>
-        <w:t xml:space="preserve"> ++; * is making the pointer into a dereferenced pointer.</w:t>
+        <w:t>int* pX = &amp;x; pointer to variable x</w:t>
+      </w:r>
+    </w:p>
+    <w:p>
+      <w:pPr>
+        <w:autoSpaceDE w:val="0"/>
+        <w:autoSpaceDN w:val="0"/>
+        <w:adjustRightInd w:val="0"/>
+        <w:spacing w:after="0" w:line="240" w:lineRule="auto"/>
+        <w:rPr>
+          <w:rFonts w:ascii="Cascadia Mono" w:hAnsi="Cascadia Mono" w:cs="Cascadia Mono"/>
+          <w:color w:val="000000"/>
+          <w:kern w:val="0"/>
+          <w:sz w:val="19"/>
+          <w:szCs w:val="19"/>
+        </w:rPr>
+      </w:pPr>
+      <w:r>
+        <w:rPr>
+          <w:rFonts w:ascii="Cascadia Mono" w:hAnsi="Cascadia Mono" w:cs="Cascadia Mono"/>
+          <w:color w:val="000000"/>
+          <w:kern w:val="0"/>
+          <w:sz w:val="19"/>
+          <w:szCs w:val="19"/>
+        </w:rPr>
+        <w:t>*pX ++; * is making the pointer into a dereferenced pointer.</w:t>
       </w:r>
     </w:p>
     <w:p>
@@ -2141,7 +1806,6 @@
         </w:rPr>
         <w:t>No, since there is no method declared with the name “</w:t>
       </w:r>
-      <w:proofErr w:type="spellStart"/>
       <w:r>
         <w:rPr>
           <w:rFonts w:ascii="Cascadia Mono" w:hAnsi="Cascadia Mono" w:cs="Cascadia Mono"/>
@@ -2151,7 +1815,6 @@
         </w:rPr>
         <w:t>getParticleWith</w:t>
       </w:r>
-      <w:proofErr w:type="spellEnd"/>
       <w:r>
         <w:rPr>
           <w:rFonts w:ascii="Cascadia Mono" w:hAnsi="Cascadia Mono" w:cs="Cascadia Mono"/>
@@ -2229,27 +1892,7 @@
           <w:sz w:val="19"/>
           <w:szCs w:val="19"/>
         </w:rPr>
-        <w:t>Ide tells me that “</w:t>
-      </w:r>
-      <w:proofErr w:type="spellStart"/>
-      <w:r>
-        <w:rPr>
-          <w:rFonts w:ascii="Cascadia Mono" w:hAnsi="Cascadia Mono" w:cs="Cascadia Mono"/>
-          <w:kern w:val="0"/>
-          <w:sz w:val="19"/>
-          <w:szCs w:val="19"/>
-        </w:rPr>
-        <w:t>getParticleWith</w:t>
-      </w:r>
-      <w:proofErr w:type="spellEnd"/>
-      <w:r>
-        <w:rPr>
-          <w:rFonts w:ascii="Cascadia Mono" w:hAnsi="Cascadia Mono" w:cs="Cascadia Mono"/>
-          <w:kern w:val="0"/>
-          <w:sz w:val="19"/>
-          <w:szCs w:val="19"/>
-        </w:rPr>
-        <w:t>” is undefined</w:t>
+        <w:t>Ide tells me that “getParticleWith” is undefined</w:t>
       </w:r>
       <w:r>
         <w:rPr>
@@ -2331,69 +1974,25 @@
         </w:rPr>
         <w:t xml:space="preserve">Assuming that the magic number referenced here is the 3 in </w:t>
       </w:r>
-      <w:proofErr w:type="spellStart"/>
-      <w:r>
-        <w:rPr>
-          <w:rFonts w:ascii="Cascadia Mono" w:hAnsi="Cascadia Mono" w:cs="Cascadia Mono"/>
-          <w:color w:val="000000"/>
-          <w:kern w:val="0"/>
-          <w:sz w:val="19"/>
-          <w:szCs w:val="19"/>
-        </w:rPr>
-        <w:t>showParticleArray</w:t>
-      </w:r>
-      <w:proofErr w:type="spellEnd"/>
-      <w:r>
-        <w:rPr>
-          <w:rFonts w:ascii="Cascadia Mono" w:hAnsi="Cascadia Mono" w:cs="Cascadia Mono"/>
-          <w:color w:val="000000"/>
-          <w:kern w:val="0"/>
-          <w:sz w:val="19"/>
-          <w:szCs w:val="19"/>
-        </w:rPr>
-        <w:t>(p_array1, 3);</w:t>
-      </w:r>
-      <w:r>
-        <w:rPr>
-          <w:rFonts w:ascii="Cascadia Mono" w:hAnsi="Cascadia Mono" w:cs="Cascadia Mono"/>
-          <w:color w:val="000000"/>
-          <w:kern w:val="0"/>
-          <w:sz w:val="19"/>
-          <w:szCs w:val="19"/>
-        </w:rPr>
-        <w:t>. It’s the input for size, being used for the for loop to print out each array element. This is bad as its not dynamic, if you make an array with 4 elements it wont function as intended. Solutio</w:t>
-      </w:r>
-      <w:r>
-        <w:rPr>
-          <w:rFonts w:ascii="Cascadia Mono" w:hAnsi="Cascadia Mono" w:cs="Cascadia Mono"/>
-          <w:color w:val="000000"/>
-          <w:kern w:val="0"/>
-          <w:sz w:val="19"/>
-          <w:szCs w:val="19"/>
-        </w:rPr>
-        <w:t xml:space="preserve">n would be to do a for each, looks something like for (int I = 0; </w:t>
-      </w:r>
-      <w:proofErr w:type="spellStart"/>
-      <w:r>
-        <w:rPr>
-          <w:rFonts w:ascii="Cascadia Mono" w:hAnsi="Cascadia Mono" w:cs="Cascadia Mono"/>
-          <w:color w:val="000000"/>
-          <w:kern w:val="0"/>
-          <w:sz w:val="19"/>
-          <w:szCs w:val="19"/>
-        </w:rPr>
-        <w:t>p_array</w:t>
-      </w:r>
-      <w:proofErr w:type="spellEnd"/>
-      <w:r>
-        <w:rPr>
-          <w:rFonts w:ascii="Cascadia Mono" w:hAnsi="Cascadia Mono" w:cs="Cascadia Mono"/>
-          <w:color w:val="000000"/>
-          <w:kern w:val="0"/>
-          <w:sz w:val="19"/>
-          <w:szCs w:val="19"/>
-        </w:rPr>
-        <w:t xml:space="preserve">), this will loop for amount of elements in the array, making this method more </w:t>
+      <w:r>
+        <w:rPr>
+          <w:rFonts w:ascii="Cascadia Mono" w:hAnsi="Cascadia Mono" w:cs="Cascadia Mono"/>
+          <w:color w:val="000000"/>
+          <w:kern w:val="0"/>
+          <w:sz w:val="19"/>
+          <w:szCs w:val="19"/>
+        </w:rPr>
+        <w:t>showParticleArray(p_array1, 3);. It’s the input for size, being used for the for loop to print out each array element. This is bad as its not dynamic, if you make an array with 4 elements it wont function as intended. Solutio</w:t>
+      </w:r>
+      <w:r>
+        <w:rPr>
+          <w:rFonts w:ascii="Cascadia Mono" w:hAnsi="Cascadia Mono" w:cs="Cascadia Mono"/>
+          <w:color w:val="000000"/>
+          <w:kern w:val="0"/>
+          <w:sz w:val="19"/>
+          <w:szCs w:val="19"/>
+        </w:rPr>
+        <w:t xml:space="preserve">n would be to do a for each, looks something like for (int I = 0; p_array), this will loop for amount of elements in the array, making this method more </w:t>
       </w:r>
       <w:r>
         <w:rPr>
@@ -2536,12 +2135,73 @@
           <w:sz w:val="19"/>
           <w:szCs w:val="19"/>
         </w:rPr>
-        <w:t>##Q.21 What is the difference between this function signature and</w:t>
-      </w:r>
-      <w:r>
-        <w:rPr>
-          <w:rFonts w:ascii="Cascadia Mono" w:hAnsi="Cascadia Mono" w:cs="Cascadia Mono"/>
-          <w:color w:val="000000"/>
+        <w:t>##Q.21 What is the difference between this function signature and the function signature for showParticleArray?</w:t>
+      </w:r>
+    </w:p>
+    <w:p>
+      <w:pPr>
+        <w:rPr>
+          <w:rFonts w:ascii="Cascadia Mono" w:hAnsi="Cascadia Mono" w:cs="Cascadia Mono"/>
+          <w:color w:val="000000"/>
+          <w:kern w:val="0"/>
+          <w:sz w:val="19"/>
+          <w:szCs w:val="19"/>
+        </w:rPr>
+      </w:pPr>
+      <w:r>
+        <w:rPr>
+          <w:rFonts w:ascii="Cascadia Mono" w:hAnsi="Cascadia Mono" w:cs="Cascadia Mono"/>
+          <w:color w:val="000000"/>
+          <w:kern w:val="0"/>
+          <w:sz w:val="19"/>
+          <w:szCs w:val="19"/>
+        </w:rPr>
+        <w:lastRenderedPageBreak/>
+        <w:t>the first</w:t>
+      </w:r>
+      <w:r>
+        <w:rPr>
+          <w:rFonts w:ascii="Cascadia Mono" w:hAnsi="Cascadia Mono" w:cs="Cascadia Mono"/>
+          <w:color w:val="000000"/>
+          <w:kern w:val="0"/>
+          <w:sz w:val="19"/>
+          <w:szCs w:val="19"/>
+        </w:rPr>
+        <w:t xml:space="preserve"> method pass a dereferenced pointer and the second only passes the pointer array</w:t>
+      </w:r>
+    </w:p>
+    <w:p>
+      <w:pPr>
+        <w:rPr>
+          <w:rFonts w:ascii="Cascadia Mono" w:hAnsi="Cascadia Mono" w:cs="Cascadia Mono"/>
+          <w:color w:val="000000"/>
+          <w:kern w:val="0"/>
+          <w:sz w:val="19"/>
+          <w:szCs w:val="19"/>
+        </w:rPr>
+      </w:pPr>
+    </w:p>
+    <w:p>
+      <w:pPr>
+        <w:rPr>
+          <w:rFonts w:ascii="Cascadia Mono" w:hAnsi="Cascadia Mono" w:cs="Cascadia Mono"/>
+          <w:kern w:val="0"/>
+          <w:sz w:val="19"/>
+          <w:szCs w:val="19"/>
+        </w:rPr>
+      </w:pPr>
+      <w:r>
+        <w:rPr>
+          <w:rFonts w:ascii="Cascadia Mono" w:hAnsi="Cascadia Mono" w:cs="Cascadia Mono"/>
+          <w:kern w:val="0"/>
+          <w:sz w:val="19"/>
+          <w:szCs w:val="19"/>
+        </w:rPr>
+        <w:t>##Q.22 Uncomment the following. It gives different values to those we saw before</w:t>
+      </w:r>
+      <w:r>
+        <w:rPr>
+          <w:rFonts w:ascii="Cascadia Mono" w:hAnsi="Cascadia Mono" w:cs="Cascadia Mono"/>
           <w:kern w:val="0"/>
           <w:sz w:val="19"/>
           <w:szCs w:val="19"/>
@@ -2551,109 +2211,6 @@
       <w:r>
         <w:rPr>
           <w:rFonts w:ascii="Cascadia Mono" w:hAnsi="Cascadia Mono" w:cs="Cascadia Mono"/>
-          <w:color w:val="000000"/>
-          <w:kern w:val="0"/>
-          <w:sz w:val="19"/>
-          <w:szCs w:val="19"/>
-        </w:rPr>
-        <w:t xml:space="preserve">the function signature for </w:t>
-      </w:r>
-      <w:proofErr w:type="spellStart"/>
-      <w:r>
-        <w:rPr>
-          <w:rFonts w:ascii="Cascadia Mono" w:hAnsi="Cascadia Mono" w:cs="Cascadia Mono"/>
-          <w:color w:val="000000"/>
-          <w:kern w:val="0"/>
-          <w:sz w:val="19"/>
-          <w:szCs w:val="19"/>
-        </w:rPr>
-        <w:t>showParticleArray</w:t>
-      </w:r>
-      <w:proofErr w:type="spellEnd"/>
-      <w:r>
-        <w:rPr>
-          <w:rFonts w:ascii="Cascadia Mono" w:hAnsi="Cascadia Mono" w:cs="Cascadia Mono"/>
-          <w:color w:val="000000"/>
-          <w:kern w:val="0"/>
-          <w:sz w:val="19"/>
-          <w:szCs w:val="19"/>
-        </w:rPr>
-        <w:t>?</w:t>
-      </w:r>
-    </w:p>
-    <w:p>
-      <w:pPr>
-        <w:rPr>
-          <w:rFonts w:ascii="Cascadia Mono" w:hAnsi="Cascadia Mono" w:cs="Cascadia Mono"/>
-          <w:color w:val="000000"/>
-          <w:kern w:val="0"/>
-          <w:sz w:val="19"/>
-          <w:szCs w:val="19"/>
-        </w:rPr>
-      </w:pPr>
-      <w:r>
-        <w:rPr>
-          <w:rFonts w:ascii="Cascadia Mono" w:hAnsi="Cascadia Mono" w:cs="Cascadia Mono"/>
-          <w:color w:val="000000"/>
-          <w:kern w:val="0"/>
-          <w:sz w:val="19"/>
-          <w:szCs w:val="19"/>
-        </w:rPr>
-        <w:t>the first</w:t>
-      </w:r>
-      <w:r>
-        <w:rPr>
-          <w:rFonts w:ascii="Cascadia Mono" w:hAnsi="Cascadia Mono" w:cs="Cascadia Mono"/>
-          <w:color w:val="000000"/>
-          <w:kern w:val="0"/>
-          <w:sz w:val="19"/>
-          <w:szCs w:val="19"/>
-        </w:rPr>
-        <w:t xml:space="preserve"> method pass a dereferenced pointer and the second only passes the pointer array</w:t>
-      </w:r>
-    </w:p>
-    <w:p>
-      <w:pPr>
-        <w:rPr>
-          <w:rFonts w:ascii="Cascadia Mono" w:hAnsi="Cascadia Mono" w:cs="Cascadia Mono"/>
-          <w:color w:val="000000"/>
-          <w:kern w:val="0"/>
-          <w:sz w:val="19"/>
-          <w:szCs w:val="19"/>
-        </w:rPr>
-      </w:pPr>
-    </w:p>
-    <w:p>
-      <w:pPr>
-        <w:rPr>
-          <w:rFonts w:ascii="Cascadia Mono" w:hAnsi="Cascadia Mono" w:cs="Cascadia Mono"/>
-          <w:kern w:val="0"/>
-          <w:sz w:val="19"/>
-          <w:szCs w:val="19"/>
-        </w:rPr>
-      </w:pPr>
-      <w:r>
-        <w:rPr>
-          <w:rFonts w:ascii="Cascadia Mono" w:hAnsi="Cascadia Mono" w:cs="Cascadia Mono"/>
-          <w:kern w:val="0"/>
-          <w:sz w:val="19"/>
-          <w:szCs w:val="19"/>
-        </w:rPr>
-        <w:lastRenderedPageBreak/>
-        <w:t>##Q.22 Uncomment the following. It gives different values to those we saw before</w:t>
-      </w:r>
-      <w:r>
-        <w:rPr>
-          <w:rFonts w:ascii="Cascadia Mono" w:hAnsi="Cascadia Mono" w:cs="Cascadia Mono"/>
-          <w:kern w:val="0"/>
-          <w:sz w:val="19"/>
-          <w:szCs w:val="19"/>
-        </w:rPr>
-        <w:t xml:space="preserve"> </w:t>
-      </w:r>
-      <w:r>
-        <w:rPr>
-          <w:rFonts w:ascii="Cascadia Mono" w:hAnsi="Cascadia Mono" w:cs="Cascadia Mono"/>
           <w:kern w:val="0"/>
           <w:sz w:val="19"/>
           <w:szCs w:val="19"/>
@@ -2677,27 +2234,7 @@
           <w:sz w:val="19"/>
           <w:szCs w:val="19"/>
         </w:rPr>
-        <w:t xml:space="preserve">Because </w:t>
-      </w:r>
-      <w:proofErr w:type="spellStart"/>
-      <w:r>
-        <w:rPr>
-          <w:rFonts w:ascii="Cascadia Mono" w:hAnsi="Cascadia Mono" w:cs="Cascadia Mono"/>
-          <w:kern w:val="0"/>
-          <w:sz w:val="19"/>
-          <w:szCs w:val="19"/>
-        </w:rPr>
-        <w:t>sizeof</w:t>
-      </w:r>
-      <w:proofErr w:type="spellEnd"/>
-      <w:r>
-        <w:rPr>
-          <w:rFonts w:ascii="Cascadia Mono" w:hAnsi="Cascadia Mono" w:cs="Cascadia Mono"/>
-          <w:kern w:val="0"/>
-          <w:sz w:val="19"/>
-          <w:szCs w:val="19"/>
-        </w:rPr>
-        <w:t xml:space="preserve"> keyword needs an array for input, not a pointer. Its trying to get the size of a memory address and not an array.</w:t>
+        <w:t>Because sizeof keyword needs an array for input, not a pointer. Its trying to get the size of a memory address and not an array.</w:t>
       </w:r>
     </w:p>
     <w:p>
@@ -2877,86 +2414,26 @@
           <w:szCs w:val="19"/>
         </w:rPr>
         <w:tab/>
-        <w:t>What is "hex" and what does it do? (</w:t>
-      </w:r>
-      <w:proofErr w:type="spellStart"/>
-      <w:r>
-        <w:rPr>
-          <w:rFonts w:ascii="Cascadia Mono" w:hAnsi="Cascadia Mono" w:cs="Cascadia Mono"/>
-          <w:kern w:val="0"/>
-          <w:sz w:val="19"/>
-          <w:szCs w:val="19"/>
-        </w:rPr>
-        <w:t>url</w:t>
-      </w:r>
-      <w:proofErr w:type="spellEnd"/>
-      <w:r>
-        <w:rPr>
-          <w:rFonts w:ascii="Cascadia Mono" w:hAnsi="Cascadia Mono" w:cs="Cascadia Mono"/>
-          <w:kern w:val="0"/>
-          <w:sz w:val="19"/>
-          <w:szCs w:val="19"/>
-        </w:rPr>
-        <w:t xml:space="preserve"> in your notes)</w:t>
-      </w:r>
-    </w:p>
-    <w:p>
-      <w:pPr>
-        <w:rPr>
-          <w:rFonts w:ascii="Cascadia Mono" w:hAnsi="Cascadia Mono" w:cs="Cascadia Mono"/>
-          <w:kern w:val="0"/>
-          <w:sz w:val="19"/>
-          <w:szCs w:val="19"/>
-        </w:rPr>
-      </w:pPr>
-      <w:r>
-        <w:rPr>
-          <w:rFonts w:ascii="Cascadia Mono" w:hAnsi="Cascadia Mono" w:cs="Cascadia Mono"/>
-          <w:kern w:val="0"/>
-          <w:sz w:val="19"/>
-          <w:szCs w:val="19"/>
-        </w:rPr>
-        <w:t xml:space="preserve">Hex refers to hexadecimal and it’s a </w:t>
-      </w:r>
-      <w:proofErr w:type="spellStart"/>
-      <w:r>
-        <w:rPr>
-          <w:rFonts w:ascii="Cascadia Mono" w:hAnsi="Cascadia Mono" w:cs="Cascadia Mono"/>
-          <w:kern w:val="0"/>
-          <w:sz w:val="19"/>
-          <w:szCs w:val="19"/>
-        </w:rPr>
-        <w:t>i</w:t>
-      </w:r>
-      <w:proofErr w:type="spellEnd"/>
-      <w:r>
-        <w:rPr>
-          <w:rFonts w:ascii="Cascadia Mono" w:hAnsi="Cascadia Mono" w:cs="Cascadia Mono"/>
-          <w:kern w:val="0"/>
-          <w:sz w:val="19"/>
-          <w:szCs w:val="19"/>
-        </w:rPr>
-        <w:t xml:space="preserve">/o manipulator in the context of the </w:t>
-      </w:r>
-      <w:proofErr w:type="spellStart"/>
-      <w:r>
-        <w:rPr>
-          <w:rFonts w:ascii="Cascadia Mono" w:hAnsi="Cascadia Mono" w:cs="Cascadia Mono"/>
-          <w:kern w:val="0"/>
-          <w:sz w:val="19"/>
-          <w:szCs w:val="19"/>
-        </w:rPr>
-        <w:t>cout</w:t>
-      </w:r>
-      <w:proofErr w:type="spellEnd"/>
-      <w:r>
-        <w:rPr>
-          <w:rFonts w:ascii="Cascadia Mono" w:hAnsi="Cascadia Mono" w:cs="Cascadia Mono"/>
-          <w:kern w:val="0"/>
-          <w:sz w:val="19"/>
-          <w:szCs w:val="19"/>
-        </w:rPr>
-        <w:t xml:space="preserve"> statemen, making the next value into a hexadecimal value</w:t>
+        <w:t>What is "hex" and what does it do? (url in your notes)</w:t>
+      </w:r>
+    </w:p>
+    <w:p>
+      <w:pPr>
+        <w:rPr>
+          <w:rFonts w:ascii="Cascadia Mono" w:hAnsi="Cascadia Mono" w:cs="Cascadia Mono"/>
+          <w:kern w:val="0"/>
+          <w:sz w:val="19"/>
+          <w:szCs w:val="19"/>
+        </w:rPr>
+      </w:pPr>
+      <w:r>
+        <w:rPr>
+          <w:rFonts w:ascii="Cascadia Mono" w:hAnsi="Cascadia Mono" w:cs="Cascadia Mono"/>
+          <w:kern w:val="0"/>
+          <w:sz w:val="19"/>
+          <w:szCs w:val="19"/>
+        </w:rPr>
+        <w:t>Hex refers to hexadecimal and it’s a i/o manipulator in the context of the cout statemen, making the next value into a hexadecimal value</w:t>
       </w:r>
       <w:r>
         <w:rPr>
@@ -3166,66 +2643,26 @@
           <w:szCs w:val="19"/>
         </w:rPr>
         <w:tab/>
-        <w:t xml:space="preserve">What is the difference between NULL and </w:t>
-      </w:r>
-      <w:proofErr w:type="spellStart"/>
-      <w:r>
-        <w:rPr>
-          <w:rFonts w:ascii="Cascadia Mono" w:hAnsi="Cascadia Mono" w:cs="Cascadia Mono"/>
-          <w:kern w:val="0"/>
-          <w:sz w:val="19"/>
-          <w:szCs w:val="19"/>
-        </w:rPr>
-        <w:t>nullptr</w:t>
-      </w:r>
-      <w:proofErr w:type="spellEnd"/>
-      <w:r>
-        <w:rPr>
-          <w:rFonts w:ascii="Cascadia Mono" w:hAnsi="Cascadia Mono" w:cs="Cascadia Mono"/>
-          <w:kern w:val="0"/>
-          <w:sz w:val="19"/>
-          <w:szCs w:val="19"/>
-        </w:rPr>
-        <w:t xml:space="preserve"> and 0?</w:t>
-      </w:r>
-    </w:p>
-    <w:p>
-      <w:pPr>
-        <w:rPr>
-          <w:rFonts w:ascii="Cascadia Mono" w:hAnsi="Cascadia Mono" w:cs="Cascadia Mono"/>
-          <w:kern w:val="0"/>
-          <w:sz w:val="19"/>
-          <w:szCs w:val="19"/>
-        </w:rPr>
-      </w:pPr>
-      <w:r>
-        <w:rPr>
-          <w:rFonts w:ascii="Cascadia Mono" w:hAnsi="Cascadia Mono" w:cs="Cascadia Mono"/>
-          <w:kern w:val="0"/>
-          <w:sz w:val="19"/>
-          <w:szCs w:val="19"/>
-        </w:rPr>
-        <w:t xml:space="preserve">NULL is just a macro for a int 0, they are technically equal to each other, </w:t>
-      </w:r>
-      <w:proofErr w:type="spellStart"/>
-      <w:r>
-        <w:rPr>
-          <w:rFonts w:ascii="Cascadia Mono" w:hAnsi="Cascadia Mono" w:cs="Cascadia Mono"/>
-          <w:kern w:val="0"/>
-          <w:sz w:val="19"/>
-          <w:szCs w:val="19"/>
-        </w:rPr>
-        <w:t>nullptr</w:t>
-      </w:r>
-      <w:proofErr w:type="spellEnd"/>
-      <w:r>
-        <w:rPr>
-          <w:rFonts w:ascii="Cascadia Mono" w:hAnsi="Cascadia Mono" w:cs="Cascadia Mono"/>
-          <w:kern w:val="0"/>
-          <w:sz w:val="19"/>
-          <w:szCs w:val="19"/>
-        </w:rPr>
-        <w:t xml:space="preserve"> however is its own value used to represent a pointer address set to 0.</w:t>
+        <w:t>What is the difference between NULL and nullptr and 0?</w:t>
+      </w:r>
+    </w:p>
+    <w:p>
+      <w:pPr>
+        <w:rPr>
+          <w:rFonts w:ascii="Cascadia Mono" w:hAnsi="Cascadia Mono" w:cs="Cascadia Mono"/>
+          <w:kern w:val="0"/>
+          <w:sz w:val="19"/>
+          <w:szCs w:val="19"/>
+        </w:rPr>
+      </w:pPr>
+      <w:r>
+        <w:rPr>
+          <w:rFonts w:ascii="Cascadia Mono" w:hAnsi="Cascadia Mono" w:cs="Cascadia Mono"/>
+          <w:kern w:val="0"/>
+          <w:sz w:val="19"/>
+          <w:szCs w:val="19"/>
+        </w:rPr>
+        <w:t>NULL is just a macro for a int 0, they are technically equal to each other, nullptr however is its own value used to represent a pointer address set to 0.</w:t>
       </w:r>
     </w:p>
     <w:p>
@@ -3340,6 +2777,7 @@
           <w:sz w:val="19"/>
           <w:szCs w:val="19"/>
         </w:rPr>
+        <w:lastRenderedPageBreak/>
         <w:t>##Q.32</w:t>
       </w:r>
       <w:r>
@@ -3388,7 +2826,6 @@
           <w:sz w:val="19"/>
           <w:szCs w:val="19"/>
         </w:rPr>
-        <w:lastRenderedPageBreak/>
         <w:t>##Q.33</w:t>
       </w:r>
       <w:r>
@@ -3459,6 +2896,15 @@
           <w:szCs w:val="19"/>
         </w:rPr>
       </w:pPr>
+      <w:r>
+        <w:rPr>
+          <w:rFonts w:ascii="Cascadia Mono" w:hAnsi="Cascadia Mono" w:cs="Cascadia Mono"/>
+          <w:kern w:val="0"/>
+          <w:sz w:val="19"/>
+          <w:szCs w:val="19"/>
+        </w:rPr>
+        <w:t>Nothing shows up in my IDE, I assumed the pointer values would still show up on memory usage.</w:t>
+      </w:r>
     </w:p>
     <w:p>
       <w:pPr>
@@ -3505,47 +2951,7 @@
           <w:sz w:val="19"/>
           <w:szCs w:val="19"/>
         </w:rPr>
-        <w:t xml:space="preserve">Yes, in the case we end up trying to </w:t>
-      </w:r>
-      <w:proofErr w:type="spellStart"/>
-      <w:r>
-        <w:rPr>
-          <w:rFonts w:ascii="Cascadia Mono" w:hAnsi="Cascadia Mono" w:cs="Cascadia Mono"/>
-          <w:kern w:val="0"/>
-          <w:sz w:val="19"/>
-          <w:szCs w:val="19"/>
-        </w:rPr>
-        <w:t>re use</w:t>
-      </w:r>
-      <w:proofErr w:type="spellEnd"/>
-      <w:r>
-        <w:rPr>
-          <w:rFonts w:ascii="Cascadia Mono" w:hAnsi="Cascadia Mono" w:cs="Cascadia Mono"/>
-          <w:kern w:val="0"/>
-          <w:sz w:val="19"/>
-          <w:szCs w:val="19"/>
-        </w:rPr>
-        <w:t xml:space="preserve"> the deleted pointer we </w:t>
-      </w:r>
-      <w:proofErr w:type="spellStart"/>
-      <w:r>
-        <w:rPr>
-          <w:rFonts w:ascii="Cascadia Mono" w:hAnsi="Cascadia Mono" w:cs="Cascadia Mono"/>
-          <w:kern w:val="0"/>
-          <w:sz w:val="19"/>
-          <w:szCs w:val="19"/>
-        </w:rPr>
-        <w:t>wont</w:t>
-      </w:r>
-      <w:proofErr w:type="spellEnd"/>
-      <w:r>
-        <w:rPr>
-          <w:rFonts w:ascii="Cascadia Mono" w:hAnsi="Cascadia Mono" w:cs="Cascadia Mono"/>
-          <w:kern w:val="0"/>
-          <w:sz w:val="19"/>
-          <w:szCs w:val="19"/>
-        </w:rPr>
-        <w:t xml:space="preserve"> get an exception error</w:t>
+        <w:t>Yes, in the case we end up trying to re use the deleted pointer we wont get an exception error</w:t>
       </w:r>
       <w:r>
         <w:rPr>
@@ -3620,27 +3026,7 @@
           <w:sz w:val="19"/>
           <w:szCs w:val="19"/>
         </w:rPr>
-        <w:t>If we have an array (</w:t>
-      </w:r>
-      <w:proofErr w:type="spellStart"/>
-      <w:r>
-        <w:rPr>
-          <w:rFonts w:ascii="Cascadia Mono" w:hAnsi="Cascadia Mono" w:cs="Cascadia Mono"/>
-          <w:kern w:val="0"/>
-          <w:sz w:val="19"/>
-          <w:szCs w:val="19"/>
-        </w:rPr>
-        <w:t>arr</w:t>
-      </w:r>
-      <w:proofErr w:type="spellEnd"/>
-      <w:r>
-        <w:rPr>
-          <w:rFonts w:ascii="Cascadia Mono" w:hAnsi="Cascadia Mono" w:cs="Cascadia Mono"/>
-          <w:kern w:val="0"/>
-          <w:sz w:val="19"/>
-          <w:szCs w:val="19"/>
-        </w:rPr>
-        <w:t xml:space="preserve">), after initializing it with the new keyword we would add int[size] after to set the size: int </w:t>
+        <w:t xml:space="preserve">If we have an array (arr), after initializing it with the new keyword we would add int[size] after to set the size: int </w:t>
       </w:r>
       <w:r>
         <w:rPr>
@@ -3651,25 +3037,14 @@
         </w:rPr>
         <w:t>*</w:t>
       </w:r>
-      <w:proofErr w:type="spellStart"/>
-      <w:r>
-        <w:rPr>
-          <w:rFonts w:ascii="Cascadia Mono" w:hAnsi="Cascadia Mono" w:cs="Cascadia Mono"/>
-          <w:kern w:val="0"/>
-          <w:sz w:val="19"/>
-          <w:szCs w:val="19"/>
-        </w:rPr>
-        <w:t>arr</w:t>
-      </w:r>
-      <w:proofErr w:type="spellEnd"/>
-      <w:r>
-        <w:rPr>
-          <w:rFonts w:ascii="Cascadia Mono" w:hAnsi="Cascadia Mono" w:cs="Cascadia Mono"/>
-          <w:kern w:val="0"/>
-          <w:sz w:val="19"/>
-          <w:szCs w:val="19"/>
-        </w:rPr>
-        <w:t xml:space="preserve"> = new int[4];</w:t>
+      <w:r>
+        <w:rPr>
+          <w:rFonts w:ascii="Cascadia Mono" w:hAnsi="Cascadia Mono" w:cs="Cascadia Mono"/>
+          <w:kern w:val="0"/>
+          <w:sz w:val="19"/>
+          <w:szCs w:val="19"/>
+        </w:rPr>
+        <w:t>arr = new int[4];</w:t>
       </w:r>
     </w:p>
     <w:sectPr>
@@ -3683,7 +3058,7 @@
 </file>
 
 <file path=word/styles.xml><?xml version="1.0" encoding="utf-8"?>
-<w:styles xmlns:mc="http://schemas.openxmlformats.org/markup-compatibility/2006" xmlns:r="http://schemas.openxmlformats.org/officeDocument/2006/relationships" xmlns:w="http://schemas.openxmlformats.org/wordprocessingml/2006/main" xmlns:w14="http://schemas.microsoft.com/office/word/2010/wordml" xmlns:w15="http://schemas.microsoft.com/office/word/2012/wordml" xmlns:w16cex="http://schemas.microsoft.com/office/word/2018/wordml/cex" xmlns:w16cid="http://schemas.microsoft.com/office/word/2016/wordml/cid" xmlns:w16="http://schemas.microsoft.com/office/word/2018/wordml" xmlns:w16sdtdh="http://schemas.microsoft.com/office/word/2020/wordml/sdtdatahash" xmlns:w16se="http://schemas.microsoft.com/office/word/2015/wordml/symex" mc:Ignorable="w14 w15 w16se w16cid w16 w16cex w16sdtdh">
+<w:styles xmlns:mc="http://schemas.openxmlformats.org/markup-compatibility/2006" xmlns:r="http://schemas.openxmlformats.org/officeDocument/2006/relationships" xmlns:w="http://schemas.openxmlformats.org/wordprocessingml/2006/main" xmlns:w14="http://schemas.microsoft.com/office/word/2010/wordml" xmlns:w15="http://schemas.microsoft.com/office/word/2012/wordml" xmlns:w16cex="http://schemas.microsoft.com/office/word/2018/wordml/cex" xmlns:w16cid="http://schemas.microsoft.com/office/word/2016/wordml/cid" xmlns:w16="http://schemas.microsoft.com/office/word/2018/wordml" xmlns:w16du="http://schemas.microsoft.com/office/word/2023/wordml/word16du" xmlns:w16sdtdh="http://schemas.microsoft.com/office/word/2020/wordml/sdtdatahash" xmlns:w16se="http://schemas.microsoft.com/office/word/2015/wordml/symex" mc:Ignorable="w14 w15 w16se w16cid w16 w16cex w16sdtdh w16du">
   <w:docDefaults>
     <w:rPrDefault>
       <w:rPr>

</xml_diff>